<commit_message>
refracted descriptions and block diagram!
</commit_message>
<xml_diff>
--- a/BlockDiagramExplanation.docx
+++ b/BlockDiagramExplanation.docx
@@ -87,7 +87,6 @@
         <w:t xml:space="preserve">This contains all the methods exposed to the user. In this case the only thing the user needs is a method that takes where they are and where they want to go and returns a route to do that. This is done in the </w:t>
       </w:r>
       <w:proofErr w:type="spellStart"/>
-      <w:proofErr w:type="gramStart"/>
       <w:r>
         <w:rPr>
           <w:lang w:val="en-ZA"/>
@@ -99,14 +98,7 @@
         <w:rPr>
           <w:lang w:val="en-ZA"/>
         </w:rPr>
-        <w:t>(</w:t>
-      </w:r>
-      <w:proofErr w:type="gramEnd"/>
-      <w:r>
-        <w:rPr>
-          <w:lang w:val="en-ZA"/>
-        </w:rPr>
-        <w:t>) method.</w:t>
+        <w:t>() method.</w:t>
       </w:r>
     </w:p>
     <w:p>
@@ -171,7 +163,6 @@
         <w:t xml:space="preserve"> the inherited </w:t>
       </w:r>
       <w:proofErr w:type="spellStart"/>
-      <w:proofErr w:type="gramStart"/>
       <w:r>
         <w:rPr>
           <w:lang w:val="en-ZA"/>
@@ -183,14 +174,19 @@
         <w:rPr>
           <w:lang w:val="en-ZA"/>
         </w:rPr>
-        <w:t>(</w:t>
-      </w:r>
-      <w:proofErr w:type="gramEnd"/>
-      <w:r>
-        <w:rPr>
-          <w:lang w:val="en-ZA"/>
-        </w:rPr>
-        <w:t>) method using a form of Dijkstra’s algorithm that uses an agenda and a dictionary. It returns the route as a LinkedList of tracks with the help of a few other methods.</w:t>
+        <w:t xml:space="preserve">() method using a form of Dijkstra’s algorithm that uses an agenda and a dictionary. It returns the route as a LinkedList of </w:t>
+      </w:r>
+      <w:r>
+        <w:rPr>
+          <w:lang w:val="en-ZA"/>
+        </w:rPr>
+        <w:t>edge</w:t>
+      </w:r>
+      <w:r>
+        <w:rPr>
+          <w:lang w:val="en-ZA"/>
+        </w:rPr>
+        <w:t>s with the help of a few other methods.</w:t>
       </w:r>
     </w:p>
     <w:p>
@@ -205,7 +201,6 @@
         </w:rPr>
       </w:pPr>
       <w:proofErr w:type="spellStart"/>
-      <w:proofErr w:type="gramStart"/>
       <w:r>
         <w:rPr>
           <w:lang w:val="en-ZA"/>
@@ -217,14 +212,7 @@
         <w:rPr>
           <w:lang w:val="en-ZA"/>
         </w:rPr>
-        <w:t>(</w:t>
-      </w:r>
-      <w:proofErr w:type="gramEnd"/>
-      <w:r>
-        <w:rPr>
-          <w:lang w:val="en-ZA"/>
-        </w:rPr>
-        <w:t>) finds the shortest route so far in the agenda</w:t>
+        <w:t>() finds the shortest route so far in the agenda</w:t>
       </w:r>
     </w:p>
     <w:p>
@@ -239,7 +227,6 @@
         </w:rPr>
       </w:pPr>
       <w:proofErr w:type="spellStart"/>
-      <w:proofErr w:type="gramStart"/>
       <w:r>
         <w:rPr>
           <w:lang w:val="en-ZA"/>
@@ -251,14 +238,7 @@
         <w:rPr>
           <w:lang w:val="en-ZA"/>
         </w:rPr>
-        <w:t>(</w:t>
-      </w:r>
-      <w:proofErr w:type="gramEnd"/>
-      <w:r>
-        <w:rPr>
-          <w:lang w:val="en-ZA"/>
-        </w:rPr>
-        <w:t>) returns how long the given path is</w:t>
+        <w:t>() returns how long the given path is</w:t>
       </w:r>
     </w:p>
     <w:p>
@@ -273,7 +253,6 @@
         </w:rPr>
       </w:pPr>
       <w:proofErr w:type="spellStart"/>
-      <w:proofErr w:type="gramStart"/>
       <w:r>
         <w:rPr>
           <w:lang w:val="en-ZA"/>
@@ -285,14 +264,7 @@
         <w:rPr>
           <w:lang w:val="en-ZA"/>
         </w:rPr>
-        <w:t>(</w:t>
-      </w:r>
-      <w:proofErr w:type="gramEnd"/>
-      <w:r>
-        <w:rPr>
-          <w:lang w:val="en-ZA"/>
-        </w:rPr>
-        <w:t>) builds the final route</w:t>
+        <w:t>() builds the final route</w:t>
       </w:r>
       <w:r>
         <w:rPr>
@@ -304,7 +276,19 @@
         <w:rPr>
           <w:lang w:val="en-ZA"/>
         </w:rPr>
-        <w:t xml:space="preserve"> converts it to a LinkedList of stations with the proper names</w:t>
+        <w:t xml:space="preserve"> converts it to a LinkedList of </w:t>
+      </w:r>
+      <w:r>
+        <w:rPr>
+          <w:lang w:val="en-ZA"/>
+        </w:rPr>
+        <w:t>node</w:t>
+      </w:r>
+      <w:r>
+        <w:rPr>
+          <w:lang w:val="en-ZA"/>
+        </w:rPr>
+        <w:t>s with the proper names</w:t>
       </w:r>
     </w:p>
     <w:p>
@@ -319,7 +303,6 @@
         </w:rPr>
       </w:pPr>
       <w:proofErr w:type="spellStart"/>
-      <w:proofErr w:type="gramStart"/>
       <w:r>
         <w:rPr>
           <w:lang w:val="en-ZA"/>
@@ -337,20 +320,49 @@
         <w:rPr>
           <w:lang w:val="en-ZA"/>
         </w:rPr>
-        <w:t>(</w:t>
-      </w:r>
-      <w:proofErr w:type="gramEnd"/>
-      <w:r>
-        <w:rPr>
-          <w:lang w:val="en-ZA"/>
-        </w:rPr>
-        <w:t>) checks whether there is a track between two given nodes</w:t>
-      </w:r>
-      <w:r>
-        <w:rPr>
-          <w:lang w:val="en-ZA"/>
-        </w:rPr>
-        <w:t xml:space="preserve"> and returns that track if it exists</w:t>
+        <w:t>() checks whether there is a</w:t>
+      </w:r>
+      <w:r>
+        <w:rPr>
+          <w:lang w:val="en-ZA"/>
+        </w:rPr>
+        <w:t>n</w:t>
+      </w:r>
+      <w:r>
+        <w:rPr>
+          <w:lang w:val="en-ZA"/>
+        </w:rPr>
+        <w:t xml:space="preserve"> </w:t>
+      </w:r>
+      <w:r>
+        <w:rPr>
+          <w:lang w:val="en-ZA"/>
+        </w:rPr>
+        <w:t>edge</w:t>
+      </w:r>
+      <w:r>
+        <w:rPr>
+          <w:lang w:val="en-ZA"/>
+        </w:rPr>
+        <w:t xml:space="preserve"> between two given nodes</w:t>
+      </w:r>
+      <w:r>
+        <w:rPr>
+          <w:lang w:val="en-ZA"/>
+        </w:rPr>
+        <w:t xml:space="preserve"> and returns that </w:t>
+      </w:r>
+      <w:r>
+        <w:rPr>
+          <w:lang w:val="en-ZA"/>
+        </w:rPr>
+        <w:t>edge</w:t>
+      </w:r>
+      <w:r>
+        <w:rPr>
+          <w:lang w:val="en-ZA"/>
+        </w:rPr>
+        <w:t xml:space="preserve"> if it exists</w:t>
       </w:r>
     </w:p>
     <w:p>
@@ -365,7 +377,6 @@
         </w:rPr>
       </w:pPr>
       <w:proofErr w:type="spellStart"/>
-      <w:proofErr w:type="gramStart"/>
       <w:r>
         <w:rPr>
           <w:lang w:val="en-ZA"/>
@@ -377,14 +388,7 @@
         <w:rPr>
           <w:lang w:val="en-ZA"/>
         </w:rPr>
-        <w:t>(</w:t>
-      </w:r>
-      <w:proofErr w:type="gramEnd"/>
-      <w:r>
-        <w:rPr>
-          <w:lang w:val="en-ZA"/>
-        </w:rPr>
-        <w:t xml:space="preserve">) returns an </w:t>
+        <w:t xml:space="preserve">() returns an </w:t>
       </w:r>
       <w:proofErr w:type="spellStart"/>
       <w:r>
@@ -398,7 +402,19 @@
         <w:rPr>
           <w:lang w:val="en-ZA"/>
         </w:rPr>
-        <w:t xml:space="preserve"> of all the stations connected to the given one</w:t>
+        <w:t xml:space="preserve"> of all the </w:t>
+      </w:r>
+      <w:r>
+        <w:rPr>
+          <w:lang w:val="en-ZA"/>
+        </w:rPr>
+        <w:t>node</w:t>
+      </w:r>
+      <w:r>
+        <w:rPr>
+          <w:lang w:val="en-ZA"/>
+        </w:rPr>
+        <w:t>s connected to the given one</w:t>
       </w:r>
     </w:p>
     <w:p>
@@ -428,31 +444,7 @@
         <w:rPr>
           <w:lang w:val="en-ZA"/>
         </w:rPr>
-        <w:t xml:space="preserve"> other methods. </w:t>
-      </w:r>
-      <w:r>
-        <w:rPr>
-          <w:lang w:val="en-ZA"/>
-        </w:rPr>
-        <w:t>Some</w:t>
-      </w:r>
-      <w:r>
-        <w:rPr>
-          <w:lang w:val="en-ZA"/>
-        </w:rPr>
-        <w:t xml:space="preserve"> </w:t>
-      </w:r>
-      <w:r>
-        <w:rPr>
-          <w:lang w:val="en-ZA"/>
-        </w:rPr>
-        <w:t>are</w:t>
-      </w:r>
-      <w:r>
-        <w:rPr>
-          <w:lang w:val="en-ZA"/>
-        </w:rPr>
-        <w:t xml:space="preserve"> </w:t>
+        <w:t xml:space="preserve"> other </w:t>
       </w:r>
       <w:r>
         <w:rPr>
@@ -503,7 +495,6 @@
         </w:rPr>
       </w:pPr>
       <w:proofErr w:type="spellStart"/>
-      <w:proofErr w:type="gramStart"/>
       <w:r>
         <w:rPr>
           <w:lang w:val="en-ZA"/>
@@ -521,14 +512,25 @@
         <w:rPr>
           <w:lang w:val="en-ZA"/>
         </w:rPr>
-        <w:t>(</w:t>
-      </w:r>
-      <w:proofErr w:type="gramEnd"/>
-      <w:r>
-        <w:rPr>
-          <w:lang w:val="en-ZA"/>
-        </w:rPr>
-        <w:t>) returns an array of all the connected tracks to the given station</w:t>
+        <w:t xml:space="preserve">() returns an array of all the connected </w:t>
+      </w:r>
+      <w:r>
+        <w:rPr>
+          <w:lang w:val="en-ZA"/>
+        </w:rPr>
+        <w:t>edge</w:t>
+      </w:r>
+      <w:r>
+        <w:rPr>
+          <w:lang w:val="en-ZA"/>
+        </w:rPr>
+        <w:t xml:space="preserve">s to the given </w:t>
+      </w:r>
+      <w:r>
+        <w:rPr>
+          <w:lang w:val="en-ZA"/>
+        </w:rPr>
+        <w:t>node</w:t>
       </w:r>
     </w:p>
     <w:p>
@@ -543,7 +545,6 @@
         </w:rPr>
       </w:pPr>
       <w:proofErr w:type="spellStart"/>
-      <w:proofErr w:type="gramStart"/>
       <w:r>
         <w:rPr>
           <w:lang w:val="en-ZA"/>
@@ -555,14 +556,25 @@
         <w:rPr>
           <w:lang w:val="en-ZA"/>
         </w:rPr>
-        <w:t>(</w:t>
-      </w:r>
-      <w:proofErr w:type="gramEnd"/>
-      <w:r>
-        <w:rPr>
-          <w:lang w:val="en-ZA"/>
-        </w:rPr>
-        <w:t>) returns the number of tracks connected to a given station</w:t>
+        <w:t xml:space="preserve">() returns the number of </w:t>
+      </w:r>
+      <w:r>
+        <w:rPr>
+          <w:lang w:val="en-ZA"/>
+        </w:rPr>
+        <w:t>edge</w:t>
+      </w:r>
+      <w:r>
+        <w:rPr>
+          <w:lang w:val="en-ZA"/>
+        </w:rPr>
+        <w:t xml:space="preserve">s connected to a given </w:t>
+      </w:r>
+      <w:r>
+        <w:rPr>
+          <w:lang w:val="en-ZA"/>
+        </w:rPr>
+        <w:t>node</w:t>
       </w:r>
     </w:p>
     <w:p>
@@ -595,7 +607,6 @@
         </w:rPr>
       </w:pPr>
       <w:proofErr w:type="spellStart"/>
-      <w:proofErr w:type="gramStart"/>
       <w:r>
         <w:rPr>
           <w:lang w:val="en-ZA"/>
@@ -607,20 +618,43 @@
         <w:rPr>
           <w:lang w:val="en-ZA"/>
         </w:rPr>
-        <w:t>(</w:t>
-      </w:r>
-      <w:proofErr w:type="gramEnd"/>
-      <w:r>
-        <w:rPr>
-          <w:lang w:val="en-ZA"/>
-        </w:rPr>
-        <w:t>) is used to determine if a certain node exists given the name of a station as a parameter</w:t>
-      </w:r>
-      <w:r>
-        <w:rPr>
-          <w:lang w:val="en-ZA"/>
-        </w:rPr>
-        <w:t>. This is used when the user enters a station name</w:t>
+        <w:t xml:space="preserve">() is used to determine if a certain node exists given the name of a </w:t>
+      </w:r>
+      <w:r>
+        <w:rPr>
+          <w:lang w:val="en-ZA"/>
+        </w:rPr>
+        <w:t>station</w:t>
+      </w:r>
+      <w:r>
+        <w:rPr>
+          <w:lang w:val="en-ZA"/>
+        </w:rPr>
+        <w:t xml:space="preserve"> as a parameter</w:t>
+      </w:r>
+      <w:r>
+        <w:rPr>
+          <w:lang w:val="en-ZA"/>
+        </w:rPr>
+        <w:t xml:space="preserve">. This is used when the user enters a </w:t>
+      </w:r>
+      <w:r>
+        <w:rPr>
+          <w:lang w:val="en-ZA"/>
+        </w:rPr>
+        <w:t>node</w:t>
+      </w:r>
+      <w:r>
+        <w:rPr>
+          <w:lang w:val="en-ZA"/>
+        </w:rPr>
+        <w:t xml:space="preserve"> name</w:t>
+      </w:r>
+      <w:r>
+        <w:rPr>
+          <w:lang w:val="en-ZA"/>
+        </w:rPr>
+        <w:t>. The name the user enters needs to be the same characters as the input file, however, as we process the input, the chars can be in any almost any format. This means that caps, no caps, spaces etc shouldn’t make a difference to getting the correct node.</w:t>
       </w:r>
     </w:p>
     <w:p>
@@ -684,10 +718,15 @@
         <w:rPr>
           <w:lang w:val="en-ZA"/>
         </w:rPr>
+        <w:t xml:space="preserve"> of</w:t>
+      </w:r>
+      <w:r>
+        <w:rPr>
+          <w:lang w:val="en-ZA"/>
+        </w:rPr>
         <w:t xml:space="preserve"> nodes on either side of it, </w:t>
       </w:r>
       <w:proofErr w:type="spellStart"/>
-      <w:proofErr w:type="gramStart"/>
       <w:r>
         <w:rPr>
           <w:lang w:val="en-ZA"/>
@@ -699,14 +738,7 @@
         <w:rPr>
           <w:lang w:val="en-ZA"/>
         </w:rPr>
-        <w:t>(</w:t>
-      </w:r>
-      <w:proofErr w:type="gramEnd"/>
-      <w:r>
-        <w:rPr>
-          <w:lang w:val="en-ZA"/>
-        </w:rPr>
-        <w:t xml:space="preserve">) and </w:t>
+        <w:t xml:space="preserve">() and </w:t>
       </w:r>
       <w:proofErr w:type="spellStart"/>
       <w:r>
@@ -720,7 +752,33 @@
         <w:rPr>
           <w:lang w:val="en-ZA"/>
         </w:rPr>
-        <w:t xml:space="preserve">(), as well as a method return the weight of that </w:t>
+        <w:t>()</w:t>
+      </w:r>
+      <w:r>
+        <w:rPr>
+          <w:lang w:val="en-ZA"/>
+        </w:rPr>
+        <w:t xml:space="preserve">. It also has </w:t>
+      </w:r>
+      <w:r>
+        <w:rPr>
+          <w:lang w:val="en-ZA"/>
+        </w:rPr>
+        <w:t xml:space="preserve">a method </w:t>
+      </w:r>
+      <w:r>
+        <w:rPr>
+          <w:lang w:val="en-ZA"/>
+        </w:rPr>
+        <w:t xml:space="preserve">to </w:t>
+      </w:r>
+      <w:bookmarkStart w:id="0" w:name="_GoBack"/>
+      <w:bookmarkEnd w:id="0"/>
+      <w:r>
+        <w:rPr>
+          <w:lang w:val="en-ZA"/>
+        </w:rPr>
+        <w:t xml:space="preserve">return the weight of that </w:t>
       </w:r>
       <w:r>
         <w:rPr>
@@ -752,7 +810,13 @@
         <w:rPr>
           <w:lang w:val="en-ZA"/>
         </w:rPr>
-        <w:t>travel that track</w:t>
+        <w:t xml:space="preserve">travel that </w:t>
+      </w:r>
+      <w:r>
+        <w:rPr>
+          <w:lang w:val="en-ZA"/>
+        </w:rPr>
+        <w:t>edge</w:t>
       </w:r>
       <w:r>
         <w:rPr>
@@ -776,7 +840,7 @@
         <w:rPr>
           <w:lang w:val="en-ZA"/>
         </w:rPr>
-        <w:t>Track</w:t>
+        <w:t>Edge</w:t>
       </w:r>
     </w:p>
     <w:p>
@@ -794,7 +858,13 @@
         <w:rPr>
           <w:lang w:val="en-ZA"/>
         </w:rPr>
-        <w:t xml:space="preserve">Track implements </w:t>
+        <w:t>Edge</w:t>
+      </w:r>
+      <w:r>
+        <w:rPr>
+          <w:lang w:val="en-ZA"/>
+        </w:rPr>
+        <w:t xml:space="preserve"> implements </w:t>
       </w:r>
       <w:proofErr w:type="spellStart"/>
       <w:r>
@@ -870,18 +940,30 @@
         <w:rPr>
           <w:lang w:val="en-ZA"/>
         </w:rPr>
-        <w:t xml:space="preserve"> stations you are</w:t>
-      </w:r>
-      <w:r>
-        <w:rPr>
-          <w:lang w:val="en-ZA"/>
-        </w:rPr>
         <w:t xml:space="preserve"> </w:t>
       </w:r>
       <w:r>
         <w:rPr>
           <w:lang w:val="en-ZA"/>
         </w:rPr>
+        <w:t>node</w:t>
+      </w:r>
+      <w:r>
+        <w:rPr>
+          <w:lang w:val="en-ZA"/>
+        </w:rPr>
+        <w:t>s you are</w:t>
+      </w:r>
+      <w:r>
+        <w:rPr>
+          <w:lang w:val="en-ZA"/>
+        </w:rPr>
+        <w:t xml:space="preserve"> </w:t>
+      </w:r>
+      <w:r>
+        <w:rPr>
+          <w:lang w:val="en-ZA"/>
+        </w:rPr>
         <w:t>leaving</w:t>
       </w:r>
       <w:r>
@@ -909,7 +991,6 @@
         <w:t xml:space="preserve">our route. They are set in </w:t>
       </w:r>
       <w:proofErr w:type="spellStart"/>
-      <w:proofErr w:type="gramStart"/>
       <w:r>
         <w:rPr>
           <w:lang w:val="en-ZA"/>
@@ -921,14 +1002,7 @@
         <w:rPr>
           <w:lang w:val="en-ZA"/>
         </w:rPr>
-        <w:t>(</w:t>
-      </w:r>
-      <w:proofErr w:type="gramEnd"/>
-      <w:r>
-        <w:rPr>
-          <w:lang w:val="en-ZA"/>
-        </w:rPr>
-        <w:t>)</w:t>
+        <w:t>()</w:t>
       </w:r>
     </w:p>
     <w:p>
@@ -968,7 +1042,25 @@
         <w:rPr>
           <w:lang w:val="en-ZA"/>
         </w:rPr>
-        <w:t xml:space="preserve"> are the IDs of the stations either side of the track</w:t>
+        <w:t xml:space="preserve"> are the IDs of the </w:t>
+      </w:r>
+      <w:r>
+        <w:rPr>
+          <w:lang w:val="en-ZA"/>
+        </w:rPr>
+        <w:t>node</w:t>
+      </w:r>
+      <w:r>
+        <w:rPr>
+          <w:lang w:val="en-ZA"/>
+        </w:rPr>
+        <w:t xml:space="preserve">s either side of the </w:t>
+      </w:r>
+      <w:r>
+        <w:rPr>
+          <w:lang w:val="en-ZA"/>
+        </w:rPr>
+        <w:t>edge</w:t>
       </w:r>
     </w:p>
     <w:p>
@@ -986,7 +1078,19 @@
         <w:rPr>
           <w:lang w:val="en-ZA"/>
         </w:rPr>
-        <w:t>line is just whatever colour line the track is on</w:t>
+        <w:t xml:space="preserve">line is just whatever colour line the </w:t>
+      </w:r>
+      <w:r>
+        <w:rPr>
+          <w:lang w:val="en-ZA"/>
+        </w:rPr>
+        <w:t>edge</w:t>
+      </w:r>
+      <w:r>
+        <w:rPr>
+          <w:lang w:val="en-ZA"/>
+        </w:rPr>
+        <w:t xml:space="preserve"> is on</w:t>
       </w:r>
     </w:p>
     <w:p>
@@ -1036,10 +1140,33 @@
         <w:rPr>
           <w:lang w:val="en-ZA"/>
         </w:rPr>
-        <w:t xml:space="preserve">is is the interface that Station implements. It includes methods to return the names and IDs of the station, </w:t>
-      </w:r>
-      <w:proofErr w:type="spellStart"/>
-      <w:proofErr w:type="gramStart"/>
+        <w:t xml:space="preserve">is is the interface that </w:t>
+      </w:r>
+      <w:r>
+        <w:rPr>
+          <w:lang w:val="en-ZA"/>
+        </w:rPr>
+        <w:t>Node</w:t>
+      </w:r>
+      <w:r>
+        <w:rPr>
+          <w:lang w:val="en-ZA"/>
+        </w:rPr>
+        <w:t xml:space="preserve"> implements. It includes methods to return the names and IDs of the </w:t>
+      </w:r>
+      <w:r>
+        <w:rPr>
+          <w:lang w:val="en-ZA"/>
+        </w:rPr>
+        <w:t>node</w:t>
+      </w:r>
+      <w:r>
+        <w:rPr>
+          <w:lang w:val="en-ZA"/>
+        </w:rPr>
+        <w:t xml:space="preserve">, </w:t>
+      </w:r>
+      <w:proofErr w:type="spellStart"/>
       <w:r>
         <w:rPr>
           <w:lang w:val="en-ZA"/>
@@ -1051,14 +1178,7 @@
         <w:rPr>
           <w:lang w:val="en-ZA"/>
         </w:rPr>
-        <w:t>(</w:t>
-      </w:r>
-      <w:proofErr w:type="gramEnd"/>
-      <w:r>
-        <w:rPr>
-          <w:lang w:val="en-ZA"/>
-        </w:rPr>
-        <w:t xml:space="preserve">) and </w:t>
+        <w:t xml:space="preserve">() and </w:t>
       </w:r>
       <w:proofErr w:type="spellStart"/>
       <w:r>
@@ -1090,7 +1210,7 @@
         <w:rPr>
           <w:lang w:val="en-ZA"/>
         </w:rPr>
-        <w:t>Station</w:t>
+        <w:t>Node</w:t>
       </w:r>
     </w:p>
     <w:p>
@@ -1108,7 +1228,14 @@
         <w:rPr>
           <w:lang w:val="en-ZA"/>
         </w:rPr>
-        <w:t xml:space="preserve">Station implements </w:t>
+        <w:lastRenderedPageBreak/>
+        <w:t>Node</w:t>
+      </w:r>
+      <w:r>
+        <w:rPr>
+          <w:lang w:val="en-ZA"/>
+        </w:rPr>
+        <w:t xml:space="preserve"> implements </w:t>
       </w:r>
       <w:proofErr w:type="spellStart"/>
       <w:r>
@@ -1125,7 +1252,6 @@
         <w:t xml:space="preserve">. It only has 1 method of its own, </w:t>
       </w:r>
       <w:proofErr w:type="spellStart"/>
-      <w:proofErr w:type="gramStart"/>
       <w:r>
         <w:rPr>
           <w:lang w:val="en-ZA"/>
@@ -1137,14 +1263,7 @@
         <w:rPr>
           <w:lang w:val="en-ZA"/>
         </w:rPr>
-        <w:t>(</w:t>
-      </w:r>
-      <w:proofErr w:type="gramEnd"/>
-      <w:r>
-        <w:rPr>
-          <w:lang w:val="en-ZA"/>
-        </w:rPr>
-        <w:t>). This</w:t>
+        <w:t>(). This</w:t>
       </w:r>
       <w:r>
         <w:rPr>
@@ -1168,14 +1287,19 @@
         <w:rPr>
           <w:lang w:val="en-ZA"/>
         </w:rPr>
-        <w:t xml:space="preserve"> would be the amount of time it would take you to switch lines at that station, but much like with the edges we have no way </w:t>
-      </w:r>
-      <w:r>
-        <w:rPr>
-          <w:lang w:val="en-ZA"/>
-        </w:rPr>
-        <w:lastRenderedPageBreak/>
-        <w:t xml:space="preserve">of reading that information in. For this </w:t>
+        <w:t xml:space="preserve"> would be the amount of time it would take you to switch lines at that </w:t>
+      </w:r>
+      <w:r>
+        <w:rPr>
+          <w:lang w:val="en-ZA"/>
+        </w:rPr>
+        <w:t>node</w:t>
+      </w:r>
+      <w:r>
+        <w:rPr>
+          <w:lang w:val="en-ZA"/>
+        </w:rPr>
+        <w:t xml:space="preserve">, but much like with the edges we have no way of reading that information in. For this </w:t>
       </w:r>
       <w:r>
         <w:rPr>
@@ -1187,21 +1311,7 @@
         <w:rPr>
           <w:lang w:val="en-ZA"/>
         </w:rPr>
-        <w:t xml:space="preserve"> weight is set to a blanket value of 15. In the case of this </w:t>
-      </w:r>
-      <w:proofErr w:type="gramStart"/>
-      <w:r>
-        <w:rPr>
-          <w:lang w:val="en-ZA"/>
-        </w:rPr>
-        <w:t>particular practical</w:t>
-      </w:r>
-      <w:proofErr w:type="gramEnd"/>
-      <w:r>
-        <w:rPr>
-          <w:lang w:val="en-ZA"/>
-        </w:rPr>
-        <w:t>, it means that the algorithm will only switch lines when 100% necessary.</w:t>
+        <w:t xml:space="preserve"> weight is set to a blanket value of 15. In the case of this particular practical, it means that the algorithm will only switch lines when 100% necessary.</w:t>
       </w:r>
     </w:p>
     <w:p>
@@ -1244,7 +1354,19 @@
         <w:rPr>
           <w:lang w:val="en-ZA"/>
         </w:rPr>
-        <w:t xml:space="preserve">Map&lt;Station, </w:t>
+        <w:t>Map&lt;</w:t>
+      </w:r>
+      <w:r>
+        <w:rPr>
+          <w:lang w:val="en-ZA"/>
+        </w:rPr>
+        <w:t>Node</w:t>
+      </w:r>
+      <w:r>
+        <w:rPr>
+          <w:lang w:val="en-ZA"/>
+        </w:rPr>
+        <w:t xml:space="preserve">, </w:t>
       </w:r>
       <w:proofErr w:type="spellStart"/>
       <w:r>
@@ -1258,7 +1380,19 @@
         <w:rPr>
           <w:lang w:val="en-ZA"/>
         </w:rPr>
-        <w:t>&lt;Track&gt;&gt; that we can then cas</w:t>
+        <w:t>&lt;</w:t>
+      </w:r>
+      <w:r>
+        <w:rPr>
+          <w:lang w:val="en-ZA"/>
+        </w:rPr>
+        <w:t>Edge</w:t>
+      </w:r>
+      <w:r>
+        <w:rPr>
+          <w:lang w:val="en-ZA"/>
+        </w:rPr>
+        <w:t>&gt;&gt; that we can then cas</w:t>
       </w:r>
       <w:r>
         <w:rPr>
@@ -1270,21 +1404,7 @@
         <w:rPr>
           <w:lang w:val="en-ZA"/>
         </w:rPr>
-        <w:t xml:space="preserve"> to Graph. This also allowed us to trim a few methods out of the Graph class such as </w:t>
-      </w:r>
-      <w:proofErr w:type="gramStart"/>
-      <w:r>
-        <w:rPr>
-          <w:lang w:val="en-ZA"/>
-        </w:rPr>
-        <w:t>setup(</w:t>
-      </w:r>
-      <w:proofErr w:type="gramEnd"/>
-      <w:r>
-        <w:rPr>
-          <w:lang w:val="en-ZA"/>
-        </w:rPr>
-        <w:t xml:space="preserve">) and </w:t>
+        <w:t xml:space="preserve"> to Graph. This also allowed us to trim a few methods out of the Graph class such as setup() and </w:t>
       </w:r>
       <w:proofErr w:type="spellStart"/>
       <w:r>
@@ -1310,15 +1430,7 @@
         <w:rPr>
           <w:lang w:val="en-ZA"/>
         </w:rPr>
-        <w:t>node objects within it</w:t>
-      </w:r>
-      <w:bookmarkStart w:id="0" w:name="_GoBack"/>
-      <w:bookmarkEnd w:id="0"/>
-      <w:r>
-        <w:rPr>
-          <w:lang w:val="en-ZA"/>
-        </w:rPr>
-        <w:t xml:space="preserve">. Controller became our main, whereas we didn’t have a main previously, and with that gained the ability to terminate the program. </w:t>
+        <w:t xml:space="preserve">node objects within it. Controller became our main, whereas we didn’t have a main previously, and with that gained the ability to terminate the program. </w:t>
       </w:r>
       <w:proofErr w:type="spellStart"/>
       <w:r>

</xml_diff>

<commit_message>
everything is up to date and ready to hand in
</commit_message>
<xml_diff>
--- a/BlockDiagramExplanation.docx
+++ b/BlockDiagramExplanation.docx
@@ -27,7 +27,20 @@
           <w:u w:val="single"/>
           <w:lang w:val="en-ZA"/>
         </w:rPr>
-        <w:t>Block Diagram Explanation</w:t>
+        <w:t>Interface-Class Pairs</w:t>
+      </w:r>
+      <w:r>
+        <w:rPr>
+          <w:b/>
+          <w:bCs/>
+          <w:i/>
+          <w:iCs/>
+          <w:sz w:val="28"/>
+          <w:szCs w:val="28"/>
+          <w:u w:val="single"/>
+          <w:lang w:val="en-ZA"/>
+        </w:rPr>
+        <w:t xml:space="preserve"> Explanation</w:t>
       </w:r>
     </w:p>
     <w:p>
@@ -84,9 +97,158 @@
         <w:rPr>
           <w:lang w:val="en-ZA"/>
         </w:rPr>
-        <w:t xml:space="preserve">This contains all the methods exposed to the user. In this case the only thing the user needs is a method that takes where they are and where they want to go and returns a route to do that. This is done in the </w:t>
-      </w:r>
-      <w:proofErr w:type="spellStart"/>
+        <w:t xml:space="preserve">This contains all the methods exposed to the user. </w:t>
+      </w:r>
+      <w:r>
+        <w:rPr>
+          <w:lang w:val="en-ZA"/>
+        </w:rPr>
+        <w:t xml:space="preserve">We have four methods that need to be exposed. The first 3 are called in </w:t>
+      </w:r>
+      <w:proofErr w:type="spellStart"/>
+      <w:r>
+        <w:rPr>
+          <w:lang w:val="en-ZA"/>
+        </w:rPr>
+        <w:t>UserView</w:t>
+      </w:r>
+      <w:proofErr w:type="spellEnd"/>
+      <w:r>
+        <w:rPr>
+          <w:lang w:val="en-ZA"/>
+        </w:rPr>
+        <w:t>, whilst the last one is called in Controller.</w:t>
+      </w:r>
+    </w:p>
+    <w:p>
+      <w:pPr>
+        <w:pStyle w:val="ListParagraph"/>
+        <w:numPr>
+          <w:ilvl w:val="3"/>
+          <w:numId w:val="2"/>
+        </w:numPr>
+        <w:rPr>
+          <w:lang w:val="en-ZA"/>
+        </w:rPr>
+      </w:pPr>
+      <w:proofErr w:type="spellStart"/>
+      <w:proofErr w:type="gramStart"/>
+      <w:r>
+        <w:rPr>
+          <w:lang w:val="en-ZA"/>
+        </w:rPr>
+        <w:t>getNode</w:t>
+      </w:r>
+      <w:proofErr w:type="spellEnd"/>
+      <w:r>
+        <w:rPr>
+          <w:lang w:val="en-ZA"/>
+        </w:rPr>
+        <w:t>(</w:t>
+      </w:r>
+      <w:proofErr w:type="gramEnd"/>
+      <w:r>
+        <w:rPr>
+          <w:lang w:val="en-ZA"/>
+        </w:rPr>
+        <w:t>) returns the node object if one exists using a given string.</w:t>
+      </w:r>
+    </w:p>
+    <w:p>
+      <w:pPr>
+        <w:pStyle w:val="ListParagraph"/>
+        <w:numPr>
+          <w:ilvl w:val="3"/>
+          <w:numId w:val="2"/>
+        </w:numPr>
+        <w:rPr>
+          <w:lang w:val="en-ZA"/>
+        </w:rPr>
+      </w:pPr>
+      <w:proofErr w:type="spellStart"/>
+      <w:proofErr w:type="gramStart"/>
+      <w:r>
+        <w:rPr>
+          <w:lang w:val="en-ZA"/>
+        </w:rPr>
+        <w:t>checkDuplicateNode</w:t>
+      </w:r>
+      <w:proofErr w:type="spellEnd"/>
+      <w:r>
+        <w:rPr>
+          <w:lang w:val="en-ZA"/>
+        </w:rPr>
+        <w:t>(</w:t>
+      </w:r>
+      <w:proofErr w:type="gramEnd"/>
+      <w:r>
+        <w:rPr>
+          <w:lang w:val="en-ZA"/>
+        </w:rPr>
+        <w:t xml:space="preserve">) checks to see if there is more than 1 node with a given name and returns a </w:t>
+      </w:r>
+      <w:proofErr w:type="spellStart"/>
+      <w:r>
+        <w:rPr>
+          <w:lang w:val="en-ZA"/>
+        </w:rPr>
+        <w:t>boolean</w:t>
+      </w:r>
+      <w:proofErr w:type="spellEnd"/>
+      <w:r>
+        <w:rPr>
+          <w:lang w:val="en-ZA"/>
+        </w:rPr>
+        <w:t xml:space="preserve"> value</w:t>
+      </w:r>
+    </w:p>
+    <w:p>
+      <w:pPr>
+        <w:pStyle w:val="ListParagraph"/>
+        <w:numPr>
+          <w:ilvl w:val="3"/>
+          <w:numId w:val="2"/>
+        </w:numPr>
+        <w:rPr>
+          <w:lang w:val="en-ZA"/>
+        </w:rPr>
+      </w:pPr>
+      <w:proofErr w:type="spellStart"/>
+      <w:proofErr w:type="gramStart"/>
+      <w:r>
+        <w:rPr>
+          <w:lang w:val="en-ZA"/>
+        </w:rPr>
+        <w:t>getNodeByLine</w:t>
+      </w:r>
+      <w:proofErr w:type="spellEnd"/>
+      <w:r>
+        <w:rPr>
+          <w:lang w:val="en-ZA"/>
+        </w:rPr>
+        <w:t>(</w:t>
+      </w:r>
+      <w:proofErr w:type="gramEnd"/>
+      <w:r>
+        <w:rPr>
+          <w:lang w:val="en-ZA"/>
+        </w:rPr>
+        <w:t>) is used if there is a duplicate node and asks for the line of the intended node</w:t>
+      </w:r>
+    </w:p>
+    <w:p>
+      <w:pPr>
+        <w:pStyle w:val="ListParagraph"/>
+        <w:numPr>
+          <w:ilvl w:val="3"/>
+          <w:numId w:val="2"/>
+        </w:numPr>
+        <w:rPr>
+          <w:lang w:val="en-ZA"/>
+        </w:rPr>
+      </w:pPr>
+      <w:proofErr w:type="spellStart"/>
+      <w:proofErr w:type="gramStart"/>
       <w:r>
         <w:rPr>
           <w:lang w:val="en-ZA"/>
@@ -98,7 +260,28 @@
         <w:rPr>
           <w:lang w:val="en-ZA"/>
         </w:rPr>
-        <w:t>() method.</w:t>
+        <w:t>(</w:t>
+      </w:r>
+      <w:proofErr w:type="gramEnd"/>
+      <w:r>
+        <w:rPr>
+          <w:lang w:val="en-ZA"/>
+        </w:rPr>
+        <w:t xml:space="preserve">) returns a LinkedList of edges that the </w:t>
+      </w:r>
+      <w:proofErr w:type="spellStart"/>
+      <w:r>
+        <w:rPr>
+          <w:lang w:val="en-ZA"/>
+        </w:rPr>
+        <w:t>UserView</w:t>
+      </w:r>
+      <w:proofErr w:type="spellEnd"/>
+      <w:r>
+        <w:rPr>
+          <w:lang w:val="en-ZA"/>
+        </w:rPr>
+        <w:t xml:space="preserve"> will use to display the route in the correct format.</w:t>
       </w:r>
     </w:p>
     <w:p>
@@ -163,6 +346,7 @@
         <w:t xml:space="preserve"> the inherited </w:t>
       </w:r>
       <w:proofErr w:type="spellStart"/>
+      <w:proofErr w:type="gramStart"/>
       <w:r>
         <w:rPr>
           <w:lang w:val="en-ZA"/>
@@ -174,7 +358,14 @@
         <w:rPr>
           <w:lang w:val="en-ZA"/>
         </w:rPr>
-        <w:t xml:space="preserve">() method using a form of Dijkstra’s algorithm that uses an agenda and a dictionary. It returns the route as a LinkedList of </w:t>
+        <w:t>(</w:t>
+      </w:r>
+      <w:proofErr w:type="gramEnd"/>
+      <w:r>
+        <w:rPr>
+          <w:lang w:val="en-ZA"/>
+        </w:rPr>
+        <w:t xml:space="preserve">) method using a form of Dijkstra’s algorithm that uses an agenda and a dictionary. It returns the route as a LinkedList of </w:t>
       </w:r>
       <w:r>
         <w:rPr>
@@ -201,6 +392,7 @@
         </w:rPr>
       </w:pPr>
       <w:proofErr w:type="spellStart"/>
+      <w:proofErr w:type="gramStart"/>
       <w:r>
         <w:rPr>
           <w:lang w:val="en-ZA"/>
@@ -212,7 +404,14 @@
         <w:rPr>
           <w:lang w:val="en-ZA"/>
         </w:rPr>
-        <w:t>() finds the shortest route so far in the agenda</w:t>
+        <w:t>(</w:t>
+      </w:r>
+      <w:proofErr w:type="gramEnd"/>
+      <w:r>
+        <w:rPr>
+          <w:lang w:val="en-ZA"/>
+        </w:rPr>
+        <w:t>) finds the shortest route so far in the agenda</w:t>
       </w:r>
     </w:p>
     <w:p>
@@ -227,6 +426,7 @@
         </w:rPr>
       </w:pPr>
       <w:proofErr w:type="spellStart"/>
+      <w:proofErr w:type="gramStart"/>
       <w:r>
         <w:rPr>
           <w:lang w:val="en-ZA"/>
@@ -238,7 +438,14 @@
         <w:rPr>
           <w:lang w:val="en-ZA"/>
         </w:rPr>
-        <w:t>() returns how long the given path is</w:t>
+        <w:t>(</w:t>
+      </w:r>
+      <w:proofErr w:type="gramEnd"/>
+      <w:r>
+        <w:rPr>
+          <w:lang w:val="en-ZA"/>
+        </w:rPr>
+        <w:t>) returns how long the given path is</w:t>
       </w:r>
     </w:p>
     <w:p>
@@ -253,6 +460,7 @@
         </w:rPr>
       </w:pPr>
       <w:proofErr w:type="spellStart"/>
+      <w:proofErr w:type="gramStart"/>
       <w:r>
         <w:rPr>
           <w:lang w:val="en-ZA"/>
@@ -264,7 +472,14 @@
         <w:rPr>
           <w:lang w:val="en-ZA"/>
         </w:rPr>
-        <w:t>() builds the final route</w:t>
+        <w:t>(</w:t>
+      </w:r>
+      <w:proofErr w:type="gramEnd"/>
+      <w:r>
+        <w:rPr>
+          <w:lang w:val="en-ZA"/>
+        </w:rPr>
+        <w:t>) builds the final route</w:t>
       </w:r>
       <w:r>
         <w:rPr>
@@ -303,6 +518,7 @@
         </w:rPr>
       </w:pPr>
       <w:proofErr w:type="spellStart"/>
+      <w:proofErr w:type="gramStart"/>
       <w:r>
         <w:rPr>
           <w:lang w:val="en-ZA"/>
@@ -320,7 +536,14 @@
         <w:rPr>
           <w:lang w:val="en-ZA"/>
         </w:rPr>
-        <w:t>() checks whether there is a</w:t>
+        <w:t>(</w:t>
+      </w:r>
+      <w:proofErr w:type="gramEnd"/>
+      <w:r>
+        <w:rPr>
+          <w:lang w:val="en-ZA"/>
+        </w:rPr>
+        <w:t>) checks whether there is a</w:t>
       </w:r>
       <w:r>
         <w:rPr>
@@ -377,6 +600,7 @@
         </w:rPr>
       </w:pPr>
       <w:proofErr w:type="spellStart"/>
+      <w:proofErr w:type="gramStart"/>
       <w:r>
         <w:rPr>
           <w:lang w:val="en-ZA"/>
@@ -388,7 +612,14 @@
         <w:rPr>
           <w:lang w:val="en-ZA"/>
         </w:rPr>
-        <w:t xml:space="preserve">() returns an </w:t>
+        <w:t>(</w:t>
+      </w:r>
+      <w:proofErr w:type="gramEnd"/>
+      <w:r>
+        <w:rPr>
+          <w:lang w:val="en-ZA"/>
+        </w:rPr>
+        <w:t xml:space="preserve">) returns an </w:t>
       </w:r>
       <w:proofErr w:type="spellStart"/>
       <w:r>
@@ -495,6 +726,7 @@
         </w:rPr>
       </w:pPr>
       <w:proofErr w:type="spellStart"/>
+      <w:proofErr w:type="gramStart"/>
       <w:r>
         <w:rPr>
           <w:lang w:val="en-ZA"/>
@@ -512,7 +744,14 @@
         <w:rPr>
           <w:lang w:val="en-ZA"/>
         </w:rPr>
-        <w:t xml:space="preserve">() returns an array of all the connected </w:t>
+        <w:t>(</w:t>
+      </w:r>
+      <w:proofErr w:type="gramEnd"/>
+      <w:r>
+        <w:rPr>
+          <w:lang w:val="en-ZA"/>
+        </w:rPr>
+        <w:t xml:space="preserve">) returns an array of all the connected </w:t>
       </w:r>
       <w:r>
         <w:rPr>
@@ -545,6 +784,7 @@
         </w:rPr>
       </w:pPr>
       <w:proofErr w:type="spellStart"/>
+      <w:proofErr w:type="gramStart"/>
       <w:r>
         <w:rPr>
           <w:lang w:val="en-ZA"/>
@@ -556,7 +796,14 @@
         <w:rPr>
           <w:lang w:val="en-ZA"/>
         </w:rPr>
-        <w:t xml:space="preserve">() returns the number of </w:t>
+        <w:t>(</w:t>
+      </w:r>
+      <w:proofErr w:type="gramEnd"/>
+      <w:r>
+        <w:rPr>
+          <w:lang w:val="en-ZA"/>
+        </w:rPr>
+        <w:t xml:space="preserve">) returns the number of </w:t>
       </w:r>
       <w:r>
         <w:rPr>
@@ -607,6 +854,7 @@
         </w:rPr>
       </w:pPr>
       <w:proofErr w:type="spellStart"/>
+      <w:proofErr w:type="gramStart"/>
       <w:r>
         <w:rPr>
           <w:lang w:val="en-ZA"/>
@@ -618,7 +866,14 @@
         <w:rPr>
           <w:lang w:val="en-ZA"/>
         </w:rPr>
-        <w:t xml:space="preserve">() is used to determine if a certain node exists given the name of a </w:t>
+        <w:t>(</w:t>
+      </w:r>
+      <w:proofErr w:type="gramEnd"/>
+      <w:r>
+        <w:rPr>
+          <w:lang w:val="en-ZA"/>
+        </w:rPr>
+        <w:t xml:space="preserve">) is used to determine if a certain node exists given the name of a </w:t>
       </w:r>
       <w:r>
         <w:rPr>
@@ -727,6 +982,7 @@
         <w:t xml:space="preserve"> nodes on either side of it, </w:t>
       </w:r>
       <w:proofErr w:type="spellStart"/>
+      <w:proofErr w:type="gramStart"/>
       <w:r>
         <w:rPr>
           <w:lang w:val="en-ZA"/>
@@ -738,7 +994,14 @@
         <w:rPr>
           <w:lang w:val="en-ZA"/>
         </w:rPr>
-        <w:t xml:space="preserve">() and </w:t>
+        <w:t>(</w:t>
+      </w:r>
+      <w:proofErr w:type="gramEnd"/>
+      <w:r>
+        <w:rPr>
+          <w:lang w:val="en-ZA"/>
+        </w:rPr>
+        <w:t xml:space="preserve">) and </w:t>
       </w:r>
       <w:proofErr w:type="spellStart"/>
       <w:r>
@@ -772,8 +1035,6 @@
         </w:rPr>
         <w:t xml:space="preserve">to </w:t>
       </w:r>
-      <w:bookmarkStart w:id="0" w:name="_GoBack"/>
-      <w:bookmarkEnd w:id="0"/>
       <w:r>
         <w:rPr>
           <w:lang w:val="en-ZA"/>
@@ -793,6 +1054,7 @@
         <w:t xml:space="preserve">, </w:t>
       </w:r>
       <w:proofErr w:type="spellStart"/>
+      <w:proofErr w:type="gramStart"/>
       <w:r>
         <w:rPr>
           <w:lang w:val="en-ZA"/>
@@ -804,7 +1066,14 @@
         <w:rPr>
           <w:lang w:val="en-ZA"/>
         </w:rPr>
-        <w:t xml:space="preserve">(). In theory the weight would be how long it takes to </w:t>
+        <w:t>(</w:t>
+      </w:r>
+      <w:proofErr w:type="gramEnd"/>
+      <w:r>
+        <w:rPr>
+          <w:lang w:val="en-ZA"/>
+        </w:rPr>
+        <w:t xml:space="preserve">). In theory the weight would be how long it takes to </w:t>
       </w:r>
       <w:r>
         <w:rPr>
@@ -914,6 +1183,7 @@
         <w:rPr>
           <w:lang w:val="en-ZA"/>
         </w:rPr>
+        <w:lastRenderedPageBreak/>
         <w:t xml:space="preserve">‘leaving’ and ‘arriving’ are used in </w:t>
       </w:r>
       <w:proofErr w:type="spellStart"/>
@@ -991,6 +1261,7 @@
         <w:t xml:space="preserve">our route. They are set in </w:t>
       </w:r>
       <w:proofErr w:type="spellStart"/>
+      <w:proofErr w:type="gramStart"/>
       <w:r>
         <w:rPr>
           <w:lang w:val="en-ZA"/>
@@ -1002,7 +1273,14 @@
         <w:rPr>
           <w:lang w:val="en-ZA"/>
         </w:rPr>
-        <w:t>()</w:t>
+        <w:t>(</w:t>
+      </w:r>
+      <w:proofErr w:type="gramEnd"/>
+      <w:r>
+        <w:rPr>
+          <w:lang w:val="en-ZA"/>
+        </w:rPr>
+        <w:t>)</w:t>
       </w:r>
     </w:p>
     <w:p>
@@ -1167,6 +1445,7 @@
         <w:t xml:space="preserve">, </w:t>
       </w:r>
       <w:proofErr w:type="spellStart"/>
+      <w:proofErr w:type="gramStart"/>
       <w:r>
         <w:rPr>
           <w:lang w:val="en-ZA"/>
@@ -1178,7 +1457,14 @@
         <w:rPr>
           <w:lang w:val="en-ZA"/>
         </w:rPr>
-        <w:t xml:space="preserve">() and </w:t>
+        <w:t>(</w:t>
+      </w:r>
+      <w:proofErr w:type="gramEnd"/>
+      <w:r>
+        <w:rPr>
+          <w:lang w:val="en-ZA"/>
+        </w:rPr>
+        <w:t xml:space="preserve">) and </w:t>
       </w:r>
       <w:proofErr w:type="spellStart"/>
       <w:r>
@@ -1228,7 +1514,6 @@
         <w:rPr>
           <w:lang w:val="en-ZA"/>
         </w:rPr>
-        <w:lastRenderedPageBreak/>
         <w:t>Node</w:t>
       </w:r>
       <w:r>
@@ -1252,6 +1537,7 @@
         <w:t xml:space="preserve">. It only has 1 method of its own, </w:t>
       </w:r>
       <w:proofErr w:type="spellStart"/>
+      <w:proofErr w:type="gramStart"/>
       <w:r>
         <w:rPr>
           <w:lang w:val="en-ZA"/>
@@ -1263,7 +1549,14 @@
         <w:rPr>
           <w:lang w:val="en-ZA"/>
         </w:rPr>
-        <w:t>(). This</w:t>
+        <w:t>(</w:t>
+      </w:r>
+      <w:proofErr w:type="gramEnd"/>
+      <w:r>
+        <w:rPr>
+          <w:lang w:val="en-ZA"/>
+        </w:rPr>
+        <w:t>). This</w:t>
       </w:r>
       <w:r>
         <w:rPr>
@@ -1311,7 +1604,49 @@
         <w:rPr>
           <w:lang w:val="en-ZA"/>
         </w:rPr>
-        <w:t xml:space="preserve"> weight is set to a blanket value of 15. In the case of this particular practical, it means that the algorithm will only switch lines when 100% necessary.</w:t>
+        <w:t xml:space="preserve"> weight is set to a blanket value of 15. In the case of this </w:t>
+      </w:r>
+      <w:proofErr w:type="gramStart"/>
+      <w:r>
+        <w:rPr>
+          <w:lang w:val="en-ZA"/>
+        </w:rPr>
+        <w:t>particular practical</w:t>
+      </w:r>
+      <w:proofErr w:type="gramEnd"/>
+      <w:r>
+        <w:rPr>
+          <w:lang w:val="en-ZA"/>
+        </w:rPr>
+        <w:t>, it means that the algorithm will only switch lines when 100% necessary.</w:t>
+      </w:r>
+    </w:p>
+    <w:p>
+      <w:pPr>
+        <w:rPr>
+          <w:lang w:val="en-ZA"/>
+        </w:rPr>
+      </w:pPr>
+    </w:p>
+    <w:p>
+      <w:pPr>
+        <w:jc w:val="center"/>
+        <w:rPr>
+          <w:lang w:val="en-ZA"/>
+        </w:rPr>
+      </w:pPr>
+      <w:r>
+        <w:rPr>
+          <w:b/>
+          <w:bCs/>
+          <w:i/>
+          <w:iCs/>
+          <w:sz w:val="28"/>
+          <w:szCs w:val="28"/>
+          <w:u w:val="single"/>
+          <w:lang w:val="en-ZA"/>
+        </w:rPr>
+        <w:t>Changes made</w:t>
       </w:r>
     </w:p>
     <w:p>
@@ -1404,7 +1739,21 @@
         <w:rPr>
           <w:lang w:val="en-ZA"/>
         </w:rPr>
-        <w:t xml:space="preserve"> to Graph. This also allowed us to trim a few methods out of the Graph class such as setup() and </w:t>
+        <w:t xml:space="preserve"> to Graph. This also allowed us to trim a few methods out of the Graph class such as </w:t>
+      </w:r>
+      <w:proofErr w:type="gramStart"/>
+      <w:r>
+        <w:rPr>
+          <w:lang w:val="en-ZA"/>
+        </w:rPr>
+        <w:t>setup(</w:t>
+      </w:r>
+      <w:proofErr w:type="gramEnd"/>
+      <w:r>
+        <w:rPr>
+          <w:lang w:val="en-ZA"/>
+        </w:rPr>
+        <w:t xml:space="preserve">) and </w:t>
       </w:r>
       <w:proofErr w:type="spellStart"/>
       <w:r>
@@ -1418,7 +1767,67 @@
         <w:rPr>
           <w:lang w:val="en-ZA"/>
         </w:rPr>
-        <w:t xml:space="preserve">(), which in turn completely decoupled the Graph ADT from the rest of the system. The Edge and Node interfaces were slightly changed in order to better suite them to how the program evolved. This meant that edge </w:t>
+        <w:t xml:space="preserve">(). </w:t>
+      </w:r>
+      <w:r>
+        <w:rPr>
+          <w:lang w:val="en-ZA"/>
+        </w:rPr>
+        <w:t>However, in the process of testing we found there were two stations with the same name. This creates a problem when trying to travel between them</w:t>
+      </w:r>
+      <w:r>
+        <w:rPr>
+          <w:lang w:val="en-ZA"/>
+        </w:rPr>
+        <w:t xml:space="preserve">. This prompted us to add a few more methods to </w:t>
+      </w:r>
+      <w:proofErr w:type="spellStart"/>
+      <w:r>
+        <w:rPr>
+          <w:lang w:val="en-ZA"/>
+        </w:rPr>
+        <w:t>GraphInterface</w:t>
+      </w:r>
+      <w:proofErr w:type="spellEnd"/>
+      <w:r>
+        <w:rPr>
+          <w:lang w:val="en-ZA"/>
+        </w:rPr>
+        <w:t xml:space="preserve"> to deal with the duplicate s</w:t>
+      </w:r>
+      <w:bookmarkStart w:id="0" w:name="_GoBack"/>
+      <w:bookmarkEnd w:id="0"/>
+      <w:r>
+        <w:rPr>
+          <w:lang w:val="en-ZA"/>
+        </w:rPr>
+        <w:t xml:space="preserve">tation names. These changes to graph are also reflected in a few extra methods in </w:t>
+      </w:r>
+      <w:proofErr w:type="spellStart"/>
+      <w:r>
+        <w:rPr>
+          <w:lang w:val="en-ZA"/>
+        </w:rPr>
+        <w:t>UserView</w:t>
+      </w:r>
+      <w:proofErr w:type="spellEnd"/>
+      <w:r>
+        <w:rPr>
+          <w:lang w:val="en-ZA"/>
+        </w:rPr>
+        <w:t xml:space="preserve"> to print and return the information needed.</w:t>
+      </w:r>
+      <w:r>
+        <w:rPr>
+          <w:lang w:val="en-ZA"/>
+        </w:rPr>
+        <w:t xml:space="preserve"> </w:t>
+      </w:r>
+      <w:r>
+        <w:rPr>
+          <w:lang w:val="en-ZA"/>
+        </w:rPr>
+        <w:t xml:space="preserve">The Edge and Node interfaces were slightly changed in order to better suite them to how the program evolved. This meant that edge </w:t>
       </w:r>
       <w:r>
         <w:rPr>

</xml_diff>